<commit_message>
Added performance update to docs
</commit_message>
<xml_diff>
--- a/doc/Dokumentacja końcowa.docx
+++ b/doc/Dokumentacja końcowa.docx
@@ -93,7 +93,7 @@
           <w:lang w:val="pl-PL"/>
         </w:rPr>
       </w:pPr>
-      <w:hyperlink r:id="rId6" w:history="1">
+      <w:hyperlink r:id="rId8" w:history="1">
         <w:r>
           <w:rPr>
             <w:rStyle w:val="Hyperlink"/>
@@ -123,7 +123,7 @@
       <w:pPr>
         <w:jc w:val="center"/>
       </w:pPr>
-      <w:hyperlink r:id="rId7" w:history="1">
+      <w:hyperlink r:id="rId9" w:history="1">
         <w:r>
           <w:rPr>
             <w:rStyle w:val="Hyperlink"/>
@@ -352,7 +352,7 @@
                     <pic:cNvPicPr/>
                   </pic:nvPicPr>
                   <pic:blipFill>
-                    <a:blip r:embed="rId8">
+                    <a:blip r:embed="rId10">
                       <a:extLst>
                         <a:ext uri="{28A0092B-C50C-407E-A947-70E740481C1C}">
                           <a14:useLocalDpi xmlns:a14="http://schemas.microsoft.com/office/drawing/2010/main" val="0"/>
@@ -473,8 +473,6 @@
         </w:rPr>
         <w:t>y</w:t>
       </w:r>
-      <w:bookmarkStart w:id="1" w:name="_GoBack"/>
-      <w:bookmarkEnd w:id="1"/>
       <w:r>
         <w:rPr>
           <w:sz w:val="24"/>
@@ -584,7 +582,7 @@
                     <pic:cNvPicPr/>
                   </pic:nvPicPr>
                   <pic:blipFill>
-                    <a:blip r:embed="rId9">
+                    <a:blip r:embed="rId11">
                       <a:extLst>
                         <a:ext uri="{28A0092B-C50C-407E-A947-70E740481C1C}">
                           <a14:useLocalDpi xmlns:a14="http://schemas.microsoft.com/office/drawing/2010/main" val="0"/>
@@ -788,7 +786,7 @@
                     <pic:cNvPicPr/>
                   </pic:nvPicPr>
                   <pic:blipFill>
-                    <a:blip r:embed="rId10">
+                    <a:blip r:embed="rId12">
                       <a:extLst>
                         <a:ext uri="{28A0092B-C50C-407E-A947-70E740481C1C}">
                           <a14:useLocalDpi xmlns:a14="http://schemas.microsoft.com/office/drawing/2010/main" val="0"/>
@@ -1019,7 +1017,7 @@
                     <pic:cNvPicPr/>
                   </pic:nvPicPr>
                   <pic:blipFill>
-                    <a:blip r:embed="rId11">
+                    <a:blip r:embed="rId13">
                       <a:extLst>
                         <a:ext uri="{28A0092B-C50C-407E-A947-70E740481C1C}">
                           <a14:useLocalDpi xmlns:a14="http://schemas.microsoft.com/office/drawing/2010/main" val="0"/>
@@ -1283,7 +1281,7 @@
                     <pic:cNvPicPr/>
                   </pic:nvPicPr>
                   <pic:blipFill>
-                    <a:blip r:embed="rId12">
+                    <a:blip r:embed="rId14">
                       <a:extLst>
                         <a:ext uri="{28A0092B-C50C-407E-A947-70E740481C1C}">
                           <a14:useLocalDpi xmlns:a14="http://schemas.microsoft.com/office/drawing/2010/main" val="0"/>
@@ -1323,21 +1321,6 @@
     <w:p>
       <w:pPr>
         <w:pStyle w:val="ListParagraph"/>
-        <w:tabs>
-          <w:tab w:val="left" w:pos="8118"/>
-        </w:tabs>
-        <w:ind w:left="1080"/>
-        <w:rPr>
-          <w:b/>
-          <w:sz w:val="24"/>
-          <w:szCs w:val="24"/>
-          <w:lang w:val="pl-PL"/>
-        </w:rPr>
-      </w:pPr>
-    </w:p>
-    <w:p>
-      <w:pPr>
-        <w:pStyle w:val="ListParagraph"/>
         <w:numPr>
           <w:ilvl w:val="0"/>
           <w:numId w:val="1"/>
@@ -1359,7 +1342,44 @@
           <w:szCs w:val="24"/>
           <w:lang w:val="pl-PL"/>
         </w:rPr>
-        <w:t>Wnioski z testów</w:t>
+        <w:lastRenderedPageBreak/>
+        <w:t>Testy</w:t>
+      </w:r>
+      <w:r>
+        <w:rPr>
+          <w:b/>
+          <w:sz w:val="24"/>
+          <w:szCs w:val="24"/>
+          <w:lang w:val="pl-PL"/>
+        </w:rPr>
+        <w:t xml:space="preserve"> poprawności i</w:t>
+      </w:r>
+      <w:r>
+        <w:rPr>
+          <w:b/>
+          <w:sz w:val="24"/>
+          <w:szCs w:val="24"/>
+          <w:lang w:val="pl-PL"/>
+        </w:rPr>
+        <w:t xml:space="preserve"> </w:t>
+      </w:r>
+      <w:r>
+        <w:rPr>
+          <w:b/>
+          <w:sz w:val="24"/>
+          <w:szCs w:val="24"/>
+          <w:lang w:val="pl-PL"/>
+        </w:rPr>
+        <w:t xml:space="preserve">testy </w:t>
+      </w:r>
+      <w:r>
+        <w:rPr>
+          <w:b/>
+          <w:sz w:val="24"/>
+          <w:szCs w:val="24"/>
+          <w:lang w:val="pl-PL"/>
+        </w:rPr>
+        <w:t>czasowe</w:t>
       </w:r>
     </w:p>
     <w:p>
@@ -1369,6 +1389,7 @@
           <w:tab w:val="left" w:pos="8118"/>
         </w:tabs>
         <w:rPr>
+          <w:b/>
           <w:sz w:val="24"/>
           <w:szCs w:val="24"/>
           <w:lang w:val="pl-PL"/>
@@ -1393,7 +1414,23 @@
           <w:szCs w:val="24"/>
           <w:lang w:val="pl-PL"/>
         </w:rPr>
-        <w:t>Z przeprowadzonych testów wynika, że algorytm działa poprawnie podając prawidłowe przypisanie golfiarzy do dołków. Działanie algorytmu jest zgodne z opisem z dokumentacji wstępnej, a wynik otrzmywany jest po krótkim czasie obliczeń.</w:t>
+        <w:t xml:space="preserve">W celu sprawdzenia poprawności działania </w:t>
+      </w:r>
+      <w:r>
+        <w:rPr>
+          <w:sz w:val="24"/>
+          <w:szCs w:val="24"/>
+          <w:lang w:val="pl-PL"/>
+        </w:rPr>
+        <w:t>algorytmu</w:t>
+      </w:r>
+      <w:r>
+        <w:rPr>
+          <w:sz w:val="24"/>
+          <w:szCs w:val="24"/>
+          <w:lang w:val="pl-PL"/>
+        </w:rPr>
+        <w:t>, oraz jego wydajności przeprowadzono testy dla różnych ilości par golfiarzy i dołków zgodnych z założeniami zadania. Ilość par zaczynała się od 100 i zwiększała o 100, aż do 10000 par.</w:t>
       </w:r>
     </w:p>
     <w:p>
@@ -1408,6 +1445,46 @@
           <w:lang w:val="pl-PL"/>
         </w:rPr>
       </w:pPr>
+      <w:r>
+        <w:rPr>
+          <w:sz w:val="24"/>
+          <w:szCs w:val="24"/>
+          <w:lang w:val="pl-PL"/>
+        </w:rPr>
+        <w:t>Wszystkie testy zwróciły poprawny przydział golfiarzy do dołków, a wyniki czasowe</w:t>
+      </w:r>
+      <w:r>
+        <w:rPr>
+          <w:sz w:val="24"/>
+          <w:szCs w:val="24"/>
+          <w:lang w:val="pl-PL"/>
+        </w:rPr>
+        <w:t xml:space="preserve"> w milisekundach</w:t>
+      </w:r>
+      <w:r>
+        <w:rPr>
+          <w:sz w:val="24"/>
+          <w:szCs w:val="24"/>
+          <w:lang w:val="pl-PL"/>
+        </w:rPr>
+        <w:t xml:space="preserve"> zależne</w:t>
+      </w:r>
+      <w:r>
+        <w:rPr>
+          <w:sz w:val="24"/>
+          <w:szCs w:val="24"/>
+          <w:lang w:val="pl-PL"/>
+        </w:rPr>
+        <w:t xml:space="preserve"> od ilości par</w:t>
+      </w:r>
+      <w:r>
+        <w:rPr>
+          <w:sz w:val="24"/>
+          <w:szCs w:val="24"/>
+          <w:lang w:val="pl-PL"/>
+        </w:rPr>
+        <w:t xml:space="preserve"> przedstawione zostały na wykresie poniżej:</w:t>
+      </w:r>
     </w:p>
     <w:p>
       <w:pPr>
@@ -1416,6 +1493,90 @@
           <w:tab w:val="left" w:pos="8118"/>
         </w:tabs>
         <w:rPr>
+          <w:sz w:val="24"/>
+          <w:szCs w:val="24"/>
+          <w:lang w:val="pl-PL"/>
+        </w:rPr>
+      </w:pPr>
+    </w:p>
+    <w:p>
+      <w:pPr>
+        <w:pStyle w:val="ListParagraph"/>
+        <w:tabs>
+          <w:tab w:val="left" w:pos="8118"/>
+        </w:tabs>
+        <w:rPr>
+          <w:sz w:val="24"/>
+          <w:szCs w:val="24"/>
+          <w:lang w:val="pl-PL"/>
+        </w:rPr>
+      </w:pPr>
+      <w:r>
+        <w:rPr>
+          <w:noProof/>
+          <w:sz w:val="24"/>
+          <w:szCs w:val="24"/>
+        </w:rPr>
+        <w:drawing>
+          <wp:inline distT="0" distB="0" distL="0" distR="0">
+            <wp:extent cx="5943600" cy="2777490"/>
+            <wp:effectExtent l="0" t="0" r="0" b="3810"/>
+            <wp:docPr id="6" name="Picture 6"/>
+            <wp:cNvGraphicFramePr>
+              <a:graphicFrameLocks xmlns:a="http://schemas.openxmlformats.org/drawingml/2006/main" noChangeAspect="1"/>
+            </wp:cNvGraphicFramePr>
+            <a:graphic xmlns:a="http://schemas.openxmlformats.org/drawingml/2006/main">
+              <a:graphicData uri="http://schemas.openxmlformats.org/drawingml/2006/picture">
+                <pic:pic xmlns:pic="http://schemas.openxmlformats.org/drawingml/2006/picture">
+                  <pic:nvPicPr>
+                    <pic:cNvPr id="6" name="az.png"/>
+                    <pic:cNvPicPr/>
+                  </pic:nvPicPr>
+                  <pic:blipFill>
+                    <a:blip r:embed="rId15">
+                      <a:extLst>
+                        <a:ext uri="{28A0092B-C50C-407E-A947-70E740481C1C}">
+                          <a14:useLocalDpi xmlns:a14="http://schemas.microsoft.com/office/drawing/2010/main" val="0"/>
+                        </a:ext>
+                      </a:extLst>
+                    </a:blip>
+                    <a:stretch>
+                      <a:fillRect/>
+                    </a:stretch>
+                  </pic:blipFill>
+                  <pic:spPr>
+                    <a:xfrm>
+                      <a:off x="0" y="0"/>
+                      <a:ext cx="5943600" cy="2777490"/>
+                    </a:xfrm>
+                    <a:prstGeom prst="rect">
+                      <a:avLst/>
+                    </a:prstGeom>
+                  </pic:spPr>
+                </pic:pic>
+              </a:graphicData>
+            </a:graphic>
+          </wp:inline>
+        </w:drawing>
+      </w:r>
+      <w:r>
+        <w:rPr>
+          <w:sz w:val="24"/>
+          <w:szCs w:val="24"/>
+          <w:lang w:val="pl-PL"/>
+        </w:rPr>
+        <w:tab/>
+      </w:r>
+    </w:p>
+    <w:p>
+      <w:pPr>
+        <w:pStyle w:val="ListParagraph"/>
+        <w:tabs>
+          <w:tab w:val="left" w:pos="8118"/>
+        </w:tabs>
+        <w:ind w:left="1080"/>
+        <w:rPr>
+          <w:b/>
           <w:sz w:val="24"/>
           <w:szCs w:val="24"/>
           <w:lang w:val="pl-PL"/>
@@ -1446,7 +1607,7 @@
           <w:szCs w:val="24"/>
           <w:lang w:val="pl-PL"/>
         </w:rPr>
-        <w:t>Podział pracy</w:t>
+        <w:t>Wnioski z testów</w:t>
       </w:r>
     </w:p>
     <w:p>
@@ -1480,7 +1641,152 @@
           <w:szCs w:val="24"/>
           <w:lang w:val="pl-PL"/>
         </w:rPr>
+        <w:t>Z przeprowadzonych testów wynika, że algorytm działa poprawnie podając prawidłowe przypisanie golfiarzy do dołków. Działanie algorytmu jest zgodne z opisem z dokumentacji wstępnej, a wynik otrzmywany jest po krótkim czasie obliczeń.</w:t>
+      </w:r>
+      <w:r>
+        <w:rPr>
+          <w:sz w:val="24"/>
+          <w:szCs w:val="24"/>
+          <w:lang w:val="pl-PL"/>
+        </w:rPr>
+        <w:t xml:space="preserve"> Czas obliczeń zależny od ilości par pokazuje większy wzrost niż funkcja liniowa, ale też zdecydowanie mniejszy niż funkcja kwadratowa</w:t>
+      </w:r>
+      <w:r>
+        <w:rPr>
+          <w:sz w:val="24"/>
+          <w:szCs w:val="24"/>
+          <w:lang w:val="pl-PL"/>
+        </w:rPr>
+        <w:t>.</w:t>
+      </w:r>
+      <w:r>
+        <w:rPr>
+          <w:sz w:val="24"/>
+          <w:szCs w:val="24"/>
+          <w:lang w:val="pl-PL"/>
+        </w:rPr>
+        <w:t xml:space="preserve"> Z wyników testów</w:t>
+      </w:r>
+      <w:r>
+        <w:rPr>
+          <w:sz w:val="24"/>
+          <w:szCs w:val="24"/>
+          <w:lang w:val="pl-PL"/>
+        </w:rPr>
+        <w:t xml:space="preserve"> można wnioskować, że czas wykonania algorytmu jest rzędu O(nlog n), zgodnie z </w:t>
+      </w:r>
+      <w:r>
+        <w:rPr>
+          <w:sz w:val="24"/>
+          <w:szCs w:val="24"/>
+          <w:lang w:val="pl-PL"/>
+        </w:rPr>
+        <w:t xml:space="preserve">celem </w:t>
+      </w:r>
+      <w:bookmarkStart w:id="1" w:name="_GoBack"/>
+      <w:bookmarkEnd w:id="1"/>
+      <w:r>
+        <w:rPr>
+          <w:sz w:val="24"/>
+          <w:szCs w:val="24"/>
+          <w:lang w:val="pl-PL"/>
+        </w:rPr>
+        <w:t xml:space="preserve"> zadania.</w:t>
+      </w:r>
+    </w:p>
+    <w:p>
+      <w:pPr>
+        <w:pStyle w:val="ListParagraph"/>
+        <w:tabs>
+          <w:tab w:val="left" w:pos="8118"/>
+        </w:tabs>
+        <w:rPr>
+          <w:sz w:val="24"/>
+          <w:szCs w:val="24"/>
+          <w:lang w:val="pl-PL"/>
+        </w:rPr>
+      </w:pPr>
+    </w:p>
+    <w:p>
+      <w:pPr>
+        <w:pStyle w:val="ListParagraph"/>
+        <w:tabs>
+          <w:tab w:val="left" w:pos="8118"/>
+        </w:tabs>
+        <w:rPr>
+          <w:sz w:val="24"/>
+          <w:szCs w:val="24"/>
+          <w:lang w:val="pl-PL"/>
+        </w:rPr>
+      </w:pPr>
+    </w:p>
+    <w:p>
+      <w:pPr>
+        <w:pStyle w:val="ListParagraph"/>
+        <w:numPr>
+          <w:ilvl w:val="0"/>
+          <w:numId w:val="1"/>
+        </w:numPr>
+        <w:tabs>
+          <w:tab w:val="left" w:pos="8118"/>
+        </w:tabs>
+        <w:rPr>
+          <w:b/>
+          <w:sz w:val="24"/>
+          <w:szCs w:val="24"/>
+          <w:lang w:val="pl-PL"/>
+        </w:rPr>
+      </w:pPr>
+      <w:r>
+        <w:rPr>
+          <w:b/>
+          <w:sz w:val="24"/>
+          <w:szCs w:val="24"/>
+          <w:lang w:val="pl-PL"/>
+        </w:rPr>
+        <w:t>Podział pracy</w:t>
+      </w:r>
+    </w:p>
+    <w:p>
+      <w:pPr>
+        <w:pStyle w:val="ListParagraph"/>
+        <w:tabs>
+          <w:tab w:val="left" w:pos="8118"/>
+        </w:tabs>
+        <w:rPr>
+          <w:sz w:val="24"/>
+          <w:szCs w:val="24"/>
+          <w:lang w:val="pl-PL"/>
+        </w:rPr>
+      </w:pPr>
+    </w:p>
+    <w:p>
+      <w:pPr>
+        <w:pStyle w:val="ListParagraph"/>
+        <w:tabs>
+          <w:tab w:val="left" w:pos="8118"/>
+        </w:tabs>
+        <w:rPr>
+          <w:sz w:val="24"/>
+          <w:szCs w:val="24"/>
+          <w:lang w:val="pl-PL"/>
+        </w:rPr>
+      </w:pPr>
+      <w:r>
+        <w:rPr>
+          <w:sz w:val="24"/>
+          <w:szCs w:val="24"/>
+          <w:lang w:val="pl-PL"/>
+        </w:rPr>
         <w:t>Dokumentacja wstępna, stworzenie i analiza algorytmu, oraz graficzny interfejs użytkownika zostały stworzone przez Alberta Wolanta.</w:t>
+      </w:r>
+      <w:r>
+        <w:rPr>
+          <w:sz w:val="24"/>
+          <w:szCs w:val="24"/>
+          <w:lang w:val="pl-PL"/>
+        </w:rPr>
+        <w:t xml:space="preserve"> </w:t>
       </w:r>
     </w:p>
     <w:p>
@@ -1525,6 +1831,56 @@
     </w:sectPr>
   </w:body>
 </w:document>
+</file>
+
+<file path=word/endnotes.xml><?xml version="1.0" encoding="utf-8"?>
+<w:endnotes xmlns:wpc="http://schemas.microsoft.com/office/word/2010/wordprocessingCanvas" xmlns:mc="http://schemas.openxmlformats.org/markup-compatibility/2006" xmlns:o="urn:schemas-microsoft-com:office:office" xmlns:r="http://schemas.openxmlformats.org/officeDocument/2006/relationships" xmlns:m="http://schemas.openxmlformats.org/officeDocument/2006/math" xmlns:v="urn:schemas-microsoft-com:vml" xmlns:wp14="http://schemas.microsoft.com/office/word/2010/wordprocessingDrawing" xmlns:wp="http://schemas.openxmlformats.org/drawingml/2006/wordprocessingDrawing" xmlns:w10="urn:schemas-microsoft-com:office:word" xmlns:w="http://schemas.openxmlformats.org/wordprocessingml/2006/main" xmlns:w14="http://schemas.microsoft.com/office/word/2010/wordml" xmlns:w15="http://schemas.microsoft.com/office/word/2012/wordml" xmlns:wpg="http://schemas.microsoft.com/office/word/2010/wordprocessingGroup" xmlns:wpi="http://schemas.microsoft.com/office/word/2010/wordprocessingInk" xmlns:wne="http://schemas.microsoft.com/office/word/2006/wordml" xmlns:wps="http://schemas.microsoft.com/office/word/2010/wordprocessingShape" mc:Ignorable="w14 w15 wp14">
+  <w:endnote w:type="separator" w:id="-1">
+    <w:p>
+      <w:pPr>
+        <w:spacing w:after="0" w:line="240" w:lineRule="auto"/>
+      </w:pPr>
+      <w:r>
+        <w:separator/>
+      </w:r>
+    </w:p>
+  </w:endnote>
+  <w:endnote w:type="continuationSeparator" w:id="0">
+    <w:p>
+      <w:pPr>
+        <w:spacing w:after="0" w:line="240" w:lineRule="auto"/>
+      </w:pPr>
+      <w:r>
+        <w:continuationSeparator/>
+      </w:r>
+    </w:p>
+  </w:endnote>
+</w:endnotes>
+</file>
+
+<file path=word/footnotes.xml><?xml version="1.0" encoding="utf-8"?>
+<w:footnotes xmlns:wpc="http://schemas.microsoft.com/office/word/2010/wordprocessingCanvas" xmlns:mc="http://schemas.openxmlformats.org/markup-compatibility/2006" xmlns:o="urn:schemas-microsoft-com:office:office" xmlns:r="http://schemas.openxmlformats.org/officeDocument/2006/relationships" xmlns:m="http://schemas.openxmlformats.org/officeDocument/2006/math" xmlns:v="urn:schemas-microsoft-com:vml" xmlns:wp14="http://schemas.microsoft.com/office/word/2010/wordprocessingDrawing" xmlns:wp="http://schemas.openxmlformats.org/drawingml/2006/wordprocessingDrawing" xmlns:w10="urn:schemas-microsoft-com:office:word" xmlns:w="http://schemas.openxmlformats.org/wordprocessingml/2006/main" xmlns:w14="http://schemas.microsoft.com/office/word/2010/wordml" xmlns:w15="http://schemas.microsoft.com/office/word/2012/wordml" xmlns:wpg="http://schemas.microsoft.com/office/word/2010/wordprocessingGroup" xmlns:wpi="http://schemas.microsoft.com/office/word/2010/wordprocessingInk" xmlns:wne="http://schemas.microsoft.com/office/word/2006/wordml" xmlns:wps="http://schemas.microsoft.com/office/word/2010/wordprocessingShape" mc:Ignorable="w14 w15 wp14">
+  <w:footnote w:type="separator" w:id="-1">
+    <w:p>
+      <w:pPr>
+        <w:spacing w:after="0" w:line="240" w:lineRule="auto"/>
+      </w:pPr>
+      <w:r>
+        <w:separator/>
+      </w:r>
+    </w:p>
+  </w:footnote>
+  <w:footnote w:type="continuationSeparator" w:id="0">
+    <w:p>
+      <w:pPr>
+        <w:spacing w:after="0" w:line="240" w:lineRule="auto"/>
+      </w:pPr>
+      <w:r>
+        <w:continuationSeparator/>
+      </w:r>
+    </w:p>
+  </w:footnote>
+</w:footnotes>
 </file>
 
 <file path=word/numbering.xml><?xml version="1.0" encoding="utf-8"?>
@@ -2435,6 +2791,50 @@
       <w:contextualSpacing/>
     </w:pPr>
   </w:style>
+  <w:style w:type="paragraph" w:styleId="Header">
+    <w:name w:val="header"/>
+    <w:basedOn w:val="Normal"/>
+    <w:link w:val="HeaderChar"/>
+    <w:uiPriority w:val="99"/>
+    <w:unhideWhenUsed/>
+    <w:rsid w:val="00FB5561"/>
+    <w:pPr>
+      <w:tabs>
+        <w:tab w:val="center" w:pos="4680"/>
+        <w:tab w:val="right" w:pos="9360"/>
+      </w:tabs>
+      <w:spacing w:after="0" w:line="240" w:lineRule="auto"/>
+    </w:pPr>
+  </w:style>
+  <w:style w:type="character" w:customStyle="1" w:styleId="HeaderChar">
+    <w:name w:val="Header Char"/>
+    <w:basedOn w:val="DefaultParagraphFont"/>
+    <w:link w:val="Header"/>
+    <w:uiPriority w:val="99"/>
+    <w:rsid w:val="00FB5561"/>
+  </w:style>
+  <w:style w:type="paragraph" w:styleId="Footer">
+    <w:name w:val="footer"/>
+    <w:basedOn w:val="Normal"/>
+    <w:link w:val="FooterChar"/>
+    <w:uiPriority w:val="99"/>
+    <w:unhideWhenUsed/>
+    <w:rsid w:val="00FB5561"/>
+    <w:pPr>
+      <w:tabs>
+        <w:tab w:val="center" w:pos="4680"/>
+        <w:tab w:val="right" w:pos="9360"/>
+      </w:tabs>
+      <w:spacing w:after="0" w:line="240" w:lineRule="auto"/>
+    </w:pPr>
+  </w:style>
+  <w:style w:type="character" w:customStyle="1" w:styleId="FooterChar">
+    <w:name w:val="Footer Char"/>
+    <w:basedOn w:val="DefaultParagraphFont"/>
+    <w:link w:val="Footer"/>
+    <w:uiPriority w:val="99"/>
+    <w:rsid w:val="00FB5561"/>
+  </w:style>
 </w:styles>
 </file>
 
@@ -2704,7 +3104,7 @@
 </file>
 
 <file path=customXml/itemProps1.xml><?xml version="1.0" encoding="utf-8"?>
-<ds:datastoreItem xmlns:ds="http://schemas.openxmlformats.org/officeDocument/2006/customXml" ds:itemID="{74B8C4AF-5543-4DE0-B974-86D86994423D}">
+<ds:datastoreItem xmlns:ds="http://schemas.openxmlformats.org/officeDocument/2006/customXml" ds:itemID="{99E40E67-6453-40E0-8EC5-B77BF9773876}">
   <ds:schemaRefs>
     <ds:schemaRef ds:uri="http://schemas.openxmlformats.org/officeDocument/2006/bibliography"/>
   </ds:schemaRefs>

</xml_diff>